<commit_message>
All done on Level 3
</commit_message>
<xml_diff>
--- a/Asset Tracking.docx
+++ b/Asset Tracking.docx
@@ -113,11 +113,13 @@
     <w:p>
       <w:pPr>
         <w:rPr>
-          <w:lang w:val="en-US"/>
-        </w:rPr>
-      </w:pPr>
-      <w:r>
-        <w:rPr>
+          <w:highlight w:val="green"/>
+          <w:lang w:val="en-US"/>
+        </w:rPr>
+      </w:pPr>
+      <w:r>
+        <w:rPr>
+          <w:highlight w:val="green"/>
           <w:lang w:val="en-US"/>
         </w:rPr>
         <w:t>Laptop Computers</w:t>
@@ -131,11 +133,13 @@
           <w:numId w:val="1"/>
         </w:numPr>
         <w:rPr>
-          <w:lang w:val="en-US"/>
-        </w:rPr>
-      </w:pPr>
-      <w:r>
-        <w:rPr>
+          <w:highlight w:val="green"/>
+          <w:lang w:val="en-US"/>
+        </w:rPr>
+      </w:pPr>
+      <w:r>
+        <w:rPr>
+          <w:highlight w:val="green"/>
           <w:lang w:val="en-US"/>
         </w:rPr>
         <w:t>MacBook</w:t>
@@ -149,11 +153,13 @@
           <w:numId w:val="1"/>
         </w:numPr>
         <w:rPr>
-          <w:lang w:val="en-US"/>
-        </w:rPr>
-      </w:pPr>
-      <w:r>
-        <w:rPr>
+          <w:highlight w:val="green"/>
+          <w:lang w:val="en-US"/>
+        </w:rPr>
+      </w:pPr>
+      <w:r>
+        <w:rPr>
+          <w:highlight w:val="green"/>
           <w:lang w:val="en-US"/>
         </w:rPr>
         <w:t>Asus</w:t>
@@ -167,11 +173,13 @@
           <w:numId w:val="1"/>
         </w:numPr>
         <w:rPr>
-          <w:lang w:val="en-US"/>
-        </w:rPr>
-      </w:pPr>
-      <w:r>
-        <w:rPr>
+          <w:highlight w:val="green"/>
+          <w:lang w:val="en-US"/>
+        </w:rPr>
+      </w:pPr>
+      <w:r>
+        <w:rPr>
+          <w:highlight w:val="green"/>
           <w:lang w:val="en-US"/>
         </w:rPr>
         <w:t xml:space="preserve">Lenovo </w:t>
@@ -180,11 +188,13 @@
     <w:p>
       <w:pPr>
         <w:rPr>
-          <w:lang w:val="en-US"/>
-        </w:rPr>
-      </w:pPr>
-      <w:r>
-        <w:rPr>
+          <w:highlight w:val="green"/>
+          <w:lang w:val="en-US"/>
+        </w:rPr>
+      </w:pPr>
+      <w:r>
+        <w:rPr>
+          <w:highlight w:val="green"/>
           <w:lang w:val="en-US"/>
         </w:rPr>
         <w:t>Mobile Phones</w:t>
@@ -198,11 +208,13 @@
           <w:numId w:val="2"/>
         </w:numPr>
         <w:rPr>
-          <w:lang w:val="en-US"/>
-        </w:rPr>
-      </w:pPr>
-      <w:r>
-        <w:rPr>
+          <w:highlight w:val="green"/>
+          <w:lang w:val="en-US"/>
+        </w:rPr>
+      </w:pPr>
+      <w:r>
+        <w:rPr>
+          <w:highlight w:val="green"/>
           <w:lang w:val="en-US"/>
         </w:rPr>
         <w:t>iPhone</w:t>
@@ -216,11 +228,13 @@
           <w:numId w:val="2"/>
         </w:numPr>
         <w:rPr>
-          <w:lang w:val="en-US"/>
-        </w:rPr>
-      </w:pPr>
-      <w:r>
-        <w:rPr>
+          <w:highlight w:val="green"/>
+          <w:lang w:val="en-US"/>
+        </w:rPr>
+      </w:pPr>
+      <w:r>
+        <w:rPr>
+          <w:highlight w:val="green"/>
           <w:lang w:val="en-US"/>
         </w:rPr>
         <w:t>Samsung</w:t>
@@ -234,11 +248,13 @@
           <w:numId w:val="2"/>
         </w:numPr>
         <w:rPr>
-          <w:lang w:val="en-US"/>
-        </w:rPr>
-      </w:pPr>
-      <w:r>
-        <w:rPr>
+          <w:highlight w:val="green"/>
+          <w:lang w:val="en-US"/>
+        </w:rPr>
+      </w:pPr>
+      <w:r>
+        <w:rPr>
+          <w:highlight w:val="green"/>
           <w:lang w:val="en-US"/>
         </w:rPr>
         <w:t>Nokia</w:t>
@@ -252,6 +268,7 @@
       </w:pPr>
       <w:r>
         <w:rPr>
+          <w:highlight w:val="green"/>
           <w:lang w:val="en-US"/>
         </w:rPr>
         <w:t>You will need to create the appropriate properties and constructors for each object, like purchase date, price, model name etc.</w:t>
@@ -282,6 +299,7 @@
       </w:pPr>
       <w:r>
         <w:rPr>
+          <w:highlight w:val="green"/>
           <w:lang w:val="en-US"/>
         </w:rPr>
         <w:t>Create a program to create a list of assets (inputs) where the final result is to write the following to the console:</w:t>
@@ -295,11 +313,13 @@
           <w:numId w:val="3"/>
         </w:numPr>
         <w:rPr>
-          <w:lang w:val="en-US"/>
-        </w:rPr>
-      </w:pPr>
-      <w:r>
-        <w:rPr>
+          <w:highlight w:val="green"/>
+          <w:lang w:val="en-US"/>
+        </w:rPr>
+      </w:pPr>
+      <w:r>
+        <w:rPr>
+          <w:highlight w:val="green"/>
           <w:lang w:val="en-US"/>
         </w:rPr>
         <w:t>Sorted list with Class as primary (computers first, then phones)</w:t>
@@ -313,11 +333,13 @@
           <w:numId w:val="3"/>
         </w:numPr>
         <w:rPr>
-          <w:lang w:val="en-US"/>
-        </w:rPr>
-      </w:pPr>
-      <w:r>
-        <w:rPr>
+          <w:highlight w:val="green"/>
+          <w:lang w:val="en-US"/>
+        </w:rPr>
+      </w:pPr>
+      <w:r>
+        <w:rPr>
+          <w:highlight w:val="green"/>
           <w:lang w:val="en-US"/>
         </w:rPr>
         <w:t>Then sorted by purchase date</w:t>
@@ -331,11 +353,13 @@
           <w:numId w:val="3"/>
         </w:numPr>
         <w:rPr>
-          <w:lang w:val="en-US"/>
-        </w:rPr>
-      </w:pPr>
-      <w:r>
-        <w:rPr>
+          <w:highlight w:val="green"/>
+          <w:lang w:val="en-US"/>
+        </w:rPr>
+      </w:pPr>
+      <w:r>
+        <w:rPr>
+          <w:highlight w:val="green"/>
           <w:lang w:val="en-US"/>
         </w:rPr>
         <w:t>Mark any item 'RED* if purchase date is less than 3 months away from 3 years.</w:t>
@@ -366,11 +390,13 @@
           <w:numId w:val="6"/>
         </w:numPr>
         <w:rPr>
-          <w:lang w:val="en-US"/>
-        </w:rPr>
-      </w:pPr>
-      <w:r>
-        <w:rPr>
+          <w:highlight w:val="green"/>
+          <w:lang w:val="en-US"/>
+        </w:rPr>
+      </w:pPr>
+      <w:r>
+        <w:rPr>
+          <w:highlight w:val="green"/>
           <w:lang w:val="en-US"/>
         </w:rPr>
         <w:t>Add offices to the model:</w:t>
@@ -384,11 +410,13 @@
           <w:numId w:val="6"/>
         </w:numPr>
         <w:rPr>
-          <w:lang w:val="en-US"/>
-        </w:rPr>
-      </w:pPr>
-      <w:r>
-        <w:rPr>
+          <w:highlight w:val="green"/>
+          <w:lang w:val="en-US"/>
+        </w:rPr>
+      </w:pPr>
+      <w:r>
+        <w:rPr>
+          <w:highlight w:val="green"/>
           <w:lang w:val="en-US"/>
         </w:rPr>
         <w:t>You should be able to place items in 3 different offices around the world which will use the appropriate currency</w:t>
@@ -402,23 +430,27 @@
           <w:numId w:val="6"/>
         </w:numPr>
         <w:rPr>
-          <w:lang w:val="en-US"/>
-        </w:rPr>
-      </w:pPr>
-      <w:r>
-        <w:rPr>
+          <w:highlight w:val="green"/>
+          <w:lang w:val="en-US"/>
+        </w:rPr>
+      </w:pPr>
+      <w:r>
+        <w:rPr>
+          <w:highlight w:val="green"/>
           <w:lang w:val="en-US"/>
         </w:rPr>
         <w:t>for that country. You should be able to input values in dollars and convert them to each currency (based on</w:t>
       </w:r>
       <w:r>
         <w:rPr>
+          <w:highlight w:val="green"/>
           <w:lang w:val="en-US"/>
         </w:rPr>
         <w:t xml:space="preserve"> today’s</w:t>
       </w:r>
       <w:r>
         <w:rPr>
+          <w:highlight w:val="green"/>
           <w:lang w:val="en-US"/>
         </w:rPr>
         <w:t xml:space="preserve"> currency charts)</w:t>
@@ -427,11 +459,13 @@
     <w:p>
       <w:pPr>
         <w:rPr>
-          <w:lang w:val="en-US"/>
-        </w:rPr>
-      </w:pPr>
-      <w:r>
-        <w:rPr>
+          <w:highlight w:val="green"/>
+          <w:lang w:val="en-US"/>
+        </w:rPr>
+      </w:pPr>
+      <w:r>
+        <w:rPr>
+          <w:highlight w:val="green"/>
           <w:lang w:val="en-US"/>
         </w:rPr>
         <w:t>When you write the list to the console:</w:t>
@@ -445,11 +479,13 @@
           <w:numId w:val="4"/>
         </w:numPr>
         <w:rPr>
-          <w:lang w:val="en-US"/>
-        </w:rPr>
-      </w:pPr>
-      <w:r>
-        <w:rPr>
+          <w:highlight w:val="green"/>
+          <w:lang w:val="en-US"/>
+        </w:rPr>
+      </w:pPr>
+      <w:r>
+        <w:rPr>
+          <w:highlight w:val="green"/>
           <w:lang w:val="en-US"/>
         </w:rPr>
         <w:t>Sorted first by office</w:t>
@@ -463,11 +499,13 @@
           <w:numId w:val="4"/>
         </w:numPr>
         <w:rPr>
-          <w:lang w:val="en-US"/>
-        </w:rPr>
-      </w:pPr>
-      <w:r>
-        <w:rPr>
+          <w:highlight w:val="green"/>
+          <w:lang w:val="en-US"/>
+        </w:rPr>
+      </w:pPr>
+      <w:r>
+        <w:rPr>
+          <w:highlight w:val="green"/>
           <w:lang w:val="en-US"/>
         </w:rPr>
         <w:t>Then Purchase date</w:t>
@@ -481,11 +519,13 @@
           <w:numId w:val="4"/>
         </w:numPr>
         <w:rPr>
-          <w:lang w:val="en-US"/>
-        </w:rPr>
-      </w:pPr>
-      <w:r>
-        <w:rPr>
+          <w:highlight w:val="green"/>
+          <w:lang w:val="en-US"/>
+        </w:rPr>
+      </w:pPr>
+      <w:r>
+        <w:rPr>
+          <w:highlight w:val="green"/>
           <w:lang w:val="en-US"/>
         </w:rPr>
         <w:t>Items 'RED* if date less than 3 months away from 3</w:t>
@@ -499,23 +539,27 @@
           <w:numId w:val="4"/>
         </w:numPr>
         <w:rPr>
-          <w:lang w:val="en-US"/>
-        </w:rPr>
-      </w:pPr>
-      <w:r>
-        <w:rPr>
+          <w:highlight w:val="green"/>
+          <w:lang w:val="en-US"/>
+        </w:rPr>
+      </w:pPr>
+      <w:r>
+        <w:rPr>
+          <w:highlight w:val="green"/>
           <w:lang w:val="en-US"/>
         </w:rPr>
         <w:t>Items 'Yellow* if date less than 6 months away from</w:t>
       </w:r>
       <w:r>
         <w:rPr>
+          <w:highlight w:val="green"/>
           <w:lang w:val="en-US"/>
         </w:rPr>
         <w:t xml:space="preserve"> </w:t>
       </w:r>
       <w:r>
         <w:rPr>
+          <w:highlight w:val="green"/>
           <w:lang w:val="en-US"/>
         </w:rPr>
         <w:t>years 3 years</w:t>
@@ -529,11 +573,13 @@
           <w:numId w:val="5"/>
         </w:numPr>
         <w:rPr>
-          <w:lang w:val="en-US"/>
-        </w:rPr>
-      </w:pPr>
-      <w:r>
-        <w:rPr>
+          <w:highlight w:val="green"/>
+          <w:lang w:val="en-US"/>
+        </w:rPr>
+      </w:pPr>
+      <w:r>
+        <w:rPr>
+          <w:highlight w:val="green"/>
           <w:lang w:val="en-US"/>
         </w:rPr>
         <w:t>Each item should have currency according to country</w:t>

</xml_diff>